<commit_message>
removed fail safe criteria
</commit_message>
<xml_diff>
--- a/2351327 - DTC Guided Repair Instruction - VF8 - PSM - U1101-16 - V01 - EN.docx
+++ b/2351327 - DTC Guided Repair Instruction - VF8 - PSM - U1101-16 - V01 - EN.docx
@@ -329,6 +329,33 @@
     </w:p>
     <w:p>
       <w:pPr>
+        <w:pStyle w:val="Heading1"/>
+        <w:spacing w:before="181" w:after="240"/>
+      </w:pPr>
+      <w:bookmarkStart w:id="0" w:name="_GoBack"/>
+      <w:bookmarkEnd w:id="0"/>
+      <w:r>
+        <w:rPr>
+          <w:color w:val="0071BB"/>
+        </w:rPr>
+        <w:t>Operating</w:t>
+      </w:r>
+      <w:r>
+        <w:rPr>
+          <w:color w:val="0071BB"/>
+          <w:spacing w:val="1"/>
+        </w:rPr>
+        <w:t xml:space="preserve"> </w:t>
+      </w:r>
+      <w:r>
+        <w:rPr>
+          <w:color w:val="0071BB"/>
+        </w:rPr>
+        <w:t>Conditions</w:t>
+      </w:r>
+    </w:p>
+    <w:p>
+      <w:pPr>
         <w:pStyle w:val="BodyText"/>
         <w:tabs>
           <w:tab w:val="left" w:pos="2668"/>
@@ -336,127 +363,34 @@
         <w:spacing w:before="52"/>
       </w:pPr>
       <w:r>
-        <w:t>Classification</w:t>
-      </w:r>
+        <w:t>Enable</w:t>
+      </w:r>
+      <w:r>
+        <w:rPr>
+          <w:spacing w:val="-2"/>
+        </w:rPr>
+        <w:t xml:space="preserve"> </w:t>
+      </w:r>
+      <w:r>
+        <w:t>Criteria</w:t>
+      </w:r>
+      <w:r>
+        <w:tab/>
+      </w:r>
+      <w:r>
+        <w:t>Ignition ON</w:t>
+      </w:r>
+      <w:r>
+        <w:t xml:space="preserve"> </w:t>
+      </w:r>
+      <w:proofErr w:type="spellStart"/>
+      <w:r>
+        <w:t>lassification</w:t>
+      </w:r>
+      <w:proofErr w:type="spellEnd"/>
       <w:r>
         <w:tab/>
         <w:t>Slight Fault</w:t>
-      </w:r>
-    </w:p>
-    <w:p>
-      <w:pPr>
-        <w:pStyle w:val="BodyText"/>
-        <w:tabs>
-          <w:tab w:val="left" w:pos="2668"/>
-        </w:tabs>
-        <w:spacing w:before="128"/>
-      </w:pPr>
-      <w:r>
-        <w:t>Driver</w:t>
-      </w:r>
-      <w:r>
-        <w:rPr>
-          <w:spacing w:val="1"/>
-        </w:rPr>
-        <w:t xml:space="preserve"> </w:t>
-      </w:r>
-      <w:r>
-        <w:t>Notifications</w:t>
-      </w:r>
-      <w:r>
-        <w:tab/>
-        <w:t>No</w:t>
-      </w:r>
-    </w:p>
-    <w:p>
-      <w:pPr>
-        <w:pStyle w:val="BodyText"/>
-        <w:tabs>
-          <w:tab w:val="left" w:pos="2668"/>
-        </w:tabs>
-        <w:spacing w:before="130"/>
-      </w:pPr>
-      <w:r>
-        <w:t>Fail Safe Actions</w:t>
-      </w:r>
-      <w:r>
-        <w:tab/>
-        <w:t>NA</w:t>
-      </w:r>
-    </w:p>
-    <w:p>
-      <w:pPr>
-        <w:pStyle w:val="BodyText"/>
-        <w:tabs>
-          <w:tab w:val="left" w:pos="2668"/>
-        </w:tabs>
-        <w:spacing w:before="127"/>
-      </w:pPr>
-      <w:r>
-        <w:t>Power</w:t>
-      </w:r>
-      <w:r>
-        <w:rPr>
-          <w:spacing w:val="1"/>
-        </w:rPr>
-        <w:t xml:space="preserve"> </w:t>
-      </w:r>
-      <w:r>
-        <w:t>Level</w:t>
-      </w:r>
-      <w:r>
-        <w:tab/>
-        <w:t>NA</w:t>
-      </w:r>
-    </w:p>
-    <w:p>
-      <w:pPr>
-        <w:pStyle w:val="BodyText"/>
-        <w:tabs>
-          <w:tab w:val="left" w:pos="2668"/>
-        </w:tabs>
-        <w:spacing w:before="130" w:after="240"/>
-      </w:pPr>
-      <w:r>
-        <w:t>High</w:t>
-      </w:r>
-      <w:r>
-        <w:rPr>
-          <w:spacing w:val="-1"/>
-        </w:rPr>
-        <w:t xml:space="preserve"> </w:t>
-      </w:r>
-      <w:r>
-        <w:t>Voltage State</w:t>
-      </w:r>
-      <w:r>
-        <w:tab/>
-        <w:t>NA</w:t>
-      </w:r>
-    </w:p>
-    <w:p>
-      <w:pPr>
-        <w:pStyle w:val="Heading1"/>
-        <w:spacing w:before="181" w:after="240"/>
-      </w:pPr>
-      <w:r>
-        <w:rPr>
-          <w:color w:val="0071BB"/>
-        </w:rPr>
-        <w:t>Operating</w:t>
-      </w:r>
-      <w:r>
-        <w:rPr>
-          <w:color w:val="0071BB"/>
-          <w:spacing w:val="1"/>
-        </w:rPr>
-        <w:t xml:space="preserve"> </w:t>
-      </w:r>
-      <w:r>
-        <w:rPr>
-          <w:color w:val="0071BB"/>
-        </w:rPr>
-        <w:t>Conditions</w:t>
       </w:r>
     </w:p>
     <w:p>
@@ -469,22 +403,7 @@
         <w:ind w:left="2664" w:hanging="2550"/>
       </w:pPr>
       <w:r>
-        <w:t>Enable</w:t>
-      </w:r>
-      <w:r>
-        <w:rPr>
-          <w:spacing w:val="-2"/>
-        </w:rPr>
-        <w:t xml:space="preserve"> </w:t>
-      </w:r>
-      <w:r>
-        <w:t>Criteria</w:t>
-      </w:r>
-      <w:r>
-        <w:tab/>
-      </w:r>
-      <w:r>
-        <w:t>Ignition ON</w:t>
+        <w:t>Driver</w:t>
       </w:r>
     </w:p>
     <w:p>
@@ -826,8 +745,6 @@
         <w:br/>
         <w:t>6. If fault returns, replace PSM and clear DTC</w:t>
       </w:r>
-      <w:bookmarkStart w:id="0" w:name="_GoBack"/>
-      <w:bookmarkEnd w:id="0"/>
       <w:r>
         <w:rPr>
           <w:rFonts w:eastAsia="Times New Roman"/>
@@ -1872,6 +1789,21 @@
 </file>
 
 <file path=customXml/item1.xml><?xml version="1.0" encoding="utf-8"?>
+<?mso-contentType ?>
+<FormTemplates xmlns="http://schemas.microsoft.com/sharepoint/v3/contenttype/forms">
+  <Display>DocumentLibraryForm</Display>
+  <Edit>DocumentLibraryForm</Edit>
+  <New>DocumentLibraryForm</New>
+</FormTemplates>
+</file>
+
+<file path=customXml/item2.xml><?xml version="1.0" encoding="utf-8"?>
+<p:properties xmlns:p="http://schemas.microsoft.com/office/2006/metadata/properties" xmlns:xsi="http://www.w3.org/2001/XMLSchema-instance" xmlns:pc="http://schemas.microsoft.com/office/infopath/2007/PartnerControls">
+  <documentManagement/>
+</p:properties>
+</file>
+
+<file path=customXml/item3.xml><?xml version="1.0" encoding="utf-8"?>
 <ct:contentTypeSchema xmlns:ct="http://schemas.microsoft.com/office/2006/metadata/contentType" xmlns:ma="http://schemas.microsoft.com/office/2006/metadata/properties/metaAttributes" ct:_="" ma:_="" ma:contentTypeName="Document" ma:contentTypeID="0x010100D19CDEDBD048A44FB5AC7E82CACB24F2" ma:contentTypeVersion="13" ma:contentTypeDescription="Create a new document." ma:contentTypeScope="" ma:versionID="b1bac097e367f5e10a8711f9c8253572">
   <xsd:schema xmlns:xsd="http://www.w3.org/2001/XMLSchema" xmlns:xs="http://www.w3.org/2001/XMLSchema" xmlns:p="http://schemas.microsoft.com/office/2006/metadata/properties" xmlns:ns2="9d9cf59c-8c0b-459d-b334-f6b39d8a2be0" xmlns:ns3="69d75ad2-0a89-4126-a031-4e7575b5d42f" targetNamespace="http://schemas.microsoft.com/office/2006/metadata/properties" ma:root="true" ma:fieldsID="cc0477b934f2974f21b92b1d96f5aaa1" ns2:_="" ns3:_="">
     <xsd:import namespace="9d9cf59c-8c0b-459d-b334-f6b39d8a2be0"/>
@@ -2094,22 +2026,24 @@
 </ct:contentTypeSchema>
 </file>
 
-<file path=customXml/item2.xml><?xml version="1.0" encoding="utf-8"?>
-<p:properties xmlns:p="http://schemas.microsoft.com/office/2006/metadata/properties" xmlns:xsi="http://www.w3.org/2001/XMLSchema-instance" xmlns:pc="http://schemas.microsoft.com/office/infopath/2007/PartnerControls">
-  <documentManagement/>
-</p:properties>
+<file path=customXml/itemProps1.xml><?xml version="1.0" encoding="utf-8"?>
+<ds:datastoreItem xmlns:ds="http://schemas.openxmlformats.org/officeDocument/2006/customXml" ds:itemID="{8A63643A-D342-4390-BAC9-9C9E57BB20B1}">
+  <ds:schemaRefs>
+    <ds:schemaRef ds:uri="http://schemas.microsoft.com/sharepoint/v3/contenttype/forms"/>
+  </ds:schemaRefs>
+</ds:datastoreItem>
 </file>
 
-<file path=customXml/item3.xml><?xml version="1.0" encoding="utf-8"?>
-<?mso-contentType ?>
-<FormTemplates xmlns="http://schemas.microsoft.com/sharepoint/v3/contenttype/forms">
-  <Display>DocumentLibraryForm</Display>
-  <Edit>DocumentLibraryForm</Edit>
-  <New>DocumentLibraryForm</New>
-</FormTemplates>
+<file path=customXml/itemProps2.xml><?xml version="1.0" encoding="utf-8"?>
+<ds:datastoreItem xmlns:ds="http://schemas.openxmlformats.org/officeDocument/2006/customXml" ds:itemID="{5B0397D6-9C49-4FC2-BE15-A141A694A51B}">
+  <ds:schemaRefs>
+    <ds:schemaRef ds:uri="http://schemas.microsoft.com/office/2006/metadata/properties"/>
+    <ds:schemaRef ds:uri="http://schemas.microsoft.com/office/infopath/2007/PartnerControls"/>
+  </ds:schemaRefs>
+</ds:datastoreItem>
 </file>
 
-<file path=customXml/itemProps1.xml><?xml version="1.0" encoding="utf-8"?>
+<file path=customXml/itemProps3.xml><?xml version="1.0" encoding="utf-8"?>
 <ds:datastoreItem xmlns:ds="http://schemas.openxmlformats.org/officeDocument/2006/customXml" ds:itemID="{541851A4-6D39-47C3-9CBC-0AD56273E276}">
   <ds:schemaRefs>
     <ds:schemaRef ds:uri="http://schemas.microsoft.com/office/2006/metadata/contentType"/>
@@ -2126,21 +2060,4 @@
     <ds:schemaRef ds:uri="http://schemas.microsoft.com/internal/obd"/>
   </ds:schemaRefs>
 </ds:datastoreItem>
-</file>
-
-<file path=customXml/itemProps2.xml><?xml version="1.0" encoding="utf-8"?>
-<ds:datastoreItem xmlns:ds="http://schemas.openxmlformats.org/officeDocument/2006/customXml" ds:itemID="{5B0397D6-9C49-4FC2-BE15-A141A694A51B}">
-  <ds:schemaRefs>
-    <ds:schemaRef ds:uri="http://schemas.microsoft.com/office/2006/metadata/properties"/>
-    <ds:schemaRef ds:uri="http://schemas.microsoft.com/office/infopath/2007/PartnerControls"/>
-  </ds:schemaRefs>
-</ds:datastoreItem>
-</file>
-
-<file path=customXml/itemProps3.xml><?xml version="1.0" encoding="utf-8"?>
-<ds:datastoreItem xmlns:ds="http://schemas.openxmlformats.org/officeDocument/2006/customXml" ds:itemID="{8A63643A-D342-4390-BAC9-9C9E57BB20B1}">
-  <ds:schemaRefs>
-    <ds:schemaRef ds:uri="http://schemas.microsoft.com/sharepoint/v3/contenttype/forms"/>
-  </ds:schemaRefs>
-</ds:datastoreItem>
 </file>
</xml_diff>

<commit_message>
remove pass demature time
</commit_message>
<xml_diff>
--- a/2351327 - DTC Guided Repair Instruction - VF8 - PSM - U1101-16 - V01 - EN.docx
+++ b/2351327 - DTC Guided Repair Instruction - VF8 - PSM - U1101-16 - V01 - EN.docx
@@ -332,8 +332,6 @@
         <w:pStyle w:val="Heading1"/>
         <w:spacing w:before="181" w:after="240"/>
       </w:pPr>
-      <w:bookmarkStart w:id="0" w:name="_GoBack"/>
-      <w:bookmarkEnd w:id="0"/>
       <w:r>
         <w:rPr>
           <w:color w:val="0071BB"/>
@@ -536,48 +534,8 @@
       <w:r>
         <w:tab/>
       </w:r>
-      <w:r>
-        <w:t>10</w:t>
-      </w:r>
-      <w:r>
-        <w:t>00</w:t>
-      </w:r>
-      <w:r>
-        <w:t>ms</w:t>
-      </w:r>
-    </w:p>
-    <w:p>
-      <w:pPr>
-        <w:pStyle w:val="BodyText"/>
-        <w:tabs>
-          <w:tab w:val="left" w:pos="2667"/>
-        </w:tabs>
-        <w:spacing w:before="179" w:after="240"/>
-      </w:pPr>
-      <w:r>
-        <w:t>Failure</w:t>
-      </w:r>
-      <w:r>
-        <w:rPr>
-          <w:spacing w:val="-2"/>
-        </w:rPr>
-        <w:t xml:space="preserve"> </w:t>
-      </w:r>
-      <w:r>
-        <w:t>Aging</w:t>
-      </w:r>
-      <w:r>
-        <w:tab/>
-      </w:r>
-      <w:r>
-        <w:t>30 I</w:t>
-      </w:r>
-      <w:r>
-        <w:t>gnition cycle</w:t>
-      </w:r>
-      <w:r>
-        <w:t>s</w:t>
-      </w:r>
+      <w:bookmarkStart w:id="0" w:name="_GoBack"/>
+      <w:bookmarkEnd w:id="0"/>
     </w:p>
     <w:p>
       <w:pPr>
@@ -1789,21 +1747,6 @@
 </file>
 
 <file path=customXml/item1.xml><?xml version="1.0" encoding="utf-8"?>
-<?mso-contentType ?>
-<FormTemplates xmlns="http://schemas.microsoft.com/sharepoint/v3/contenttype/forms">
-  <Display>DocumentLibraryForm</Display>
-  <Edit>DocumentLibraryForm</Edit>
-  <New>DocumentLibraryForm</New>
-</FormTemplates>
-</file>
-
-<file path=customXml/item2.xml><?xml version="1.0" encoding="utf-8"?>
-<p:properties xmlns:p="http://schemas.microsoft.com/office/2006/metadata/properties" xmlns:xsi="http://www.w3.org/2001/XMLSchema-instance" xmlns:pc="http://schemas.microsoft.com/office/infopath/2007/PartnerControls">
-  <documentManagement/>
-</p:properties>
-</file>
-
-<file path=customXml/item3.xml><?xml version="1.0" encoding="utf-8"?>
 <ct:contentTypeSchema xmlns:ct="http://schemas.microsoft.com/office/2006/metadata/contentType" xmlns:ma="http://schemas.microsoft.com/office/2006/metadata/properties/metaAttributes" ct:_="" ma:_="" ma:contentTypeName="Document" ma:contentTypeID="0x010100D19CDEDBD048A44FB5AC7E82CACB24F2" ma:contentTypeVersion="13" ma:contentTypeDescription="Create a new document." ma:contentTypeScope="" ma:versionID="b1bac097e367f5e10a8711f9c8253572">
   <xsd:schema xmlns:xsd="http://www.w3.org/2001/XMLSchema" xmlns:xs="http://www.w3.org/2001/XMLSchema" xmlns:p="http://schemas.microsoft.com/office/2006/metadata/properties" xmlns:ns2="9d9cf59c-8c0b-459d-b334-f6b39d8a2be0" xmlns:ns3="69d75ad2-0a89-4126-a031-4e7575b5d42f" targetNamespace="http://schemas.microsoft.com/office/2006/metadata/properties" ma:root="true" ma:fieldsID="cc0477b934f2974f21b92b1d96f5aaa1" ns2:_="" ns3:_="">
     <xsd:import namespace="9d9cf59c-8c0b-459d-b334-f6b39d8a2be0"/>
@@ -2026,24 +1969,22 @@
 </ct:contentTypeSchema>
 </file>
 
-<file path=customXml/itemProps1.xml><?xml version="1.0" encoding="utf-8"?>
-<ds:datastoreItem xmlns:ds="http://schemas.openxmlformats.org/officeDocument/2006/customXml" ds:itemID="{8A63643A-D342-4390-BAC9-9C9E57BB20B1}">
-  <ds:schemaRefs>
-    <ds:schemaRef ds:uri="http://schemas.microsoft.com/sharepoint/v3/contenttype/forms"/>
-  </ds:schemaRefs>
-</ds:datastoreItem>
+<file path=customXml/item2.xml><?xml version="1.0" encoding="utf-8"?>
+<p:properties xmlns:p="http://schemas.microsoft.com/office/2006/metadata/properties" xmlns:xsi="http://www.w3.org/2001/XMLSchema-instance" xmlns:pc="http://schemas.microsoft.com/office/infopath/2007/PartnerControls">
+  <documentManagement/>
+</p:properties>
 </file>
 
-<file path=customXml/itemProps2.xml><?xml version="1.0" encoding="utf-8"?>
-<ds:datastoreItem xmlns:ds="http://schemas.openxmlformats.org/officeDocument/2006/customXml" ds:itemID="{5B0397D6-9C49-4FC2-BE15-A141A694A51B}">
-  <ds:schemaRefs>
-    <ds:schemaRef ds:uri="http://schemas.microsoft.com/office/2006/metadata/properties"/>
-    <ds:schemaRef ds:uri="http://schemas.microsoft.com/office/infopath/2007/PartnerControls"/>
-  </ds:schemaRefs>
-</ds:datastoreItem>
+<file path=customXml/item3.xml><?xml version="1.0" encoding="utf-8"?>
+<?mso-contentType ?>
+<FormTemplates xmlns="http://schemas.microsoft.com/sharepoint/v3/contenttype/forms">
+  <Display>DocumentLibraryForm</Display>
+  <Edit>DocumentLibraryForm</Edit>
+  <New>DocumentLibraryForm</New>
+</FormTemplates>
 </file>
 
-<file path=customXml/itemProps3.xml><?xml version="1.0" encoding="utf-8"?>
+<file path=customXml/itemProps1.xml><?xml version="1.0" encoding="utf-8"?>
 <ds:datastoreItem xmlns:ds="http://schemas.openxmlformats.org/officeDocument/2006/customXml" ds:itemID="{541851A4-6D39-47C3-9CBC-0AD56273E276}">
   <ds:schemaRefs>
     <ds:schemaRef ds:uri="http://schemas.microsoft.com/office/2006/metadata/contentType"/>
@@ -2060,4 +2001,21 @@
     <ds:schemaRef ds:uri="http://schemas.microsoft.com/internal/obd"/>
   </ds:schemaRefs>
 </ds:datastoreItem>
+</file>
+
+<file path=customXml/itemProps2.xml><?xml version="1.0" encoding="utf-8"?>
+<ds:datastoreItem xmlns:ds="http://schemas.openxmlformats.org/officeDocument/2006/customXml" ds:itemID="{5B0397D6-9C49-4FC2-BE15-A141A694A51B}">
+  <ds:schemaRefs>
+    <ds:schemaRef ds:uri="http://schemas.microsoft.com/office/2006/metadata/properties"/>
+    <ds:schemaRef ds:uri="http://schemas.microsoft.com/office/infopath/2007/PartnerControls"/>
+  </ds:schemaRefs>
+</ds:datastoreItem>
+</file>
+
+<file path=customXml/itemProps3.xml><?xml version="1.0" encoding="utf-8"?>
+<ds:datastoreItem xmlns:ds="http://schemas.openxmlformats.org/officeDocument/2006/customXml" ds:itemID="{8A63643A-D342-4390-BAC9-9C9E57BB20B1}">
+  <ds:schemaRefs>
+    <ds:schemaRef ds:uri="http://schemas.microsoft.com/sharepoint/v3/contenttype/forms"/>
+  </ds:schemaRefs>
+</ds:datastoreItem>
 </file>
</xml_diff>